<commit_message>
Signing Workshop FINISHED :D
Easy :)
</commit_message>
<xml_diff>
--- a/Documentatie/Workshop signing application.docx
+++ b/Documentatie/Workshop signing application.docx
@@ -1,6 +1,6 @@
 
 <file path=word/document.xml><?xml version="1.0" encoding="utf-8"?>
-<w:document xmlns:wpc="http://schemas.microsoft.com/office/word/2010/wordprocessingCanvas" xmlns:cx="http://schemas.microsoft.com/office/drawing/2014/chartex" xmlns:cx1="http://schemas.microsoft.com/office/drawing/2015/9/8/chartex" xmlns:cx2="http://schemas.microsoft.com/office/drawing/2015/10/21/chartex" xmlns:cx3="http://schemas.microsoft.com/office/drawing/2016/5/9/chartex" xmlns:cx4="http://schemas.microsoft.com/office/drawing/2016/5/10/chartex" xmlns:cx5="http://schemas.microsoft.com/office/drawing/2016/5/11/chartex" xmlns:mc="http://schemas.openxmlformats.org/markup-compatibility/2006" xmlns:o="urn:schemas-microsoft-com:office:office" xmlns:r="http://schemas.openxmlformats.org/officeDocument/2006/relationships" xmlns:m="http://schemas.openxmlformats.org/officeDocument/2006/math" xmlns:v="urn:schemas-microsoft-com:vml" xmlns:wp14="http://schemas.microsoft.com/office/word/2010/wordprocessingDrawing" xmlns:wp="http://schemas.openxmlformats.org/drawingml/2006/wordprocessingDrawing" xmlns:w10="urn:schemas-microsoft-com:office:word" xmlns:w="http://schemas.openxmlformats.org/wordprocessingml/2006/main" xmlns:w14="http://schemas.microsoft.com/office/word/2010/wordml" xmlns:w15="http://schemas.microsoft.com/office/word/2012/wordml" xmlns:w16se="http://schemas.microsoft.com/office/word/2015/wordml/symex" xmlns:wpg="http://schemas.microsoft.com/office/word/2010/wordprocessingGroup" xmlns:wpi="http://schemas.microsoft.com/office/word/2010/wordprocessingInk" xmlns:wne="http://schemas.microsoft.com/office/word/2006/wordml" xmlns:wps="http://schemas.microsoft.com/office/word/2010/wordprocessingShape" mc:Ignorable="w14 w15 w16se wp14">
+<w:document xmlns:wpc="http://schemas.microsoft.com/office/word/2010/wordprocessingCanvas" xmlns:cx="http://schemas.microsoft.com/office/drawing/2014/chartex" xmlns:cx1="http://schemas.microsoft.com/office/drawing/2015/9/8/chartex" xmlns:cx2="http://schemas.microsoft.com/office/drawing/2015/10/21/chartex" xmlns:cx3="http://schemas.microsoft.com/office/drawing/2016/5/9/chartex" xmlns:cx4="http://schemas.microsoft.com/office/drawing/2016/5/10/chartex" xmlns:cx5="http://schemas.microsoft.com/office/drawing/2016/5/11/chartex" xmlns:cx6="http://schemas.microsoft.com/office/drawing/2016/5/12/chartex" xmlns:cx7="http://schemas.microsoft.com/office/drawing/2016/5/13/chartex" xmlns:cx8="http://schemas.microsoft.com/office/drawing/2016/5/14/chartex" xmlns:mc="http://schemas.openxmlformats.org/markup-compatibility/2006" xmlns:aink="http://schemas.microsoft.com/office/drawing/2016/ink" xmlns:am3d="http://schemas.microsoft.com/office/drawing/2017/model3d" xmlns:o="urn:schemas-microsoft-com:office:office" xmlns:r="http://schemas.openxmlformats.org/officeDocument/2006/relationships" xmlns:m="http://schemas.openxmlformats.org/officeDocument/2006/math" xmlns:v="urn:schemas-microsoft-com:vml" xmlns:wp14="http://schemas.microsoft.com/office/word/2010/wordprocessingDrawing" xmlns:wp="http://schemas.openxmlformats.org/drawingml/2006/wordprocessingDrawing" xmlns:w10="urn:schemas-microsoft-com:office:word" xmlns:w="http://schemas.openxmlformats.org/wordprocessingml/2006/main" xmlns:w14="http://schemas.microsoft.com/office/word/2010/wordml" xmlns:w15="http://schemas.microsoft.com/office/word/2012/wordml" xmlns:w16se="http://schemas.microsoft.com/office/word/2015/wordml/symex" xmlns:wpg="http://schemas.microsoft.com/office/word/2010/wordprocessingGroup" xmlns:wpi="http://schemas.microsoft.com/office/word/2010/wordprocessingInk" xmlns:wne="http://schemas.microsoft.com/office/word/2006/wordml" xmlns:wps="http://schemas.microsoft.com/office/word/2010/wordprocessingShape" mc:Ignorable="w14 w15 w16se wp14">
   <w:body>
     <w:p>
       <w:pPr>
@@ -269,8 +269,6 @@
           <w:lang w:val="nl-NL"/>
         </w:rPr>
       </w:pPr>
-      <w:bookmarkStart w:id="0" w:name="_GoBack"/>
-      <w:bookmarkEnd w:id="0"/>
     </w:p>
     <w:p>
       <w:pPr>
@@ -443,6 +441,953 @@
         </w:drawing>
       </w:r>
     </w:p>
+    <w:p>
+      <w:pPr>
+        <w:rPr>
+          <w:lang w:val="nl-NL"/>
+        </w:rPr>
+      </w:pPr>
+    </w:p>
+    <w:p>
+      <w:pPr>
+        <w:rPr>
+          <w:lang w:val="nl-NL"/>
+        </w:rPr>
+      </w:pPr>
+    </w:p>
+    <w:p>
+      <w:pPr>
+        <w:rPr>
+          <w:lang w:val="nl-NL"/>
+        </w:rPr>
+      </w:pPr>
+    </w:p>
+    <w:p>
+      <w:pPr>
+        <w:rPr>
+          <w:lang w:val="nl-NL"/>
+        </w:rPr>
+      </w:pPr>
+    </w:p>
+    <w:p>
+      <w:pPr>
+        <w:rPr>
+          <w:lang w:val="nl-NL"/>
+        </w:rPr>
+      </w:pPr>
+    </w:p>
+    <w:p>
+      <w:pPr>
+        <w:rPr>
+          <w:lang w:val="nl-NL"/>
+        </w:rPr>
+      </w:pPr>
+    </w:p>
+    <w:p>
+      <w:pPr>
+        <w:rPr>
+          <w:lang w:val="nl-NL"/>
+        </w:rPr>
+      </w:pPr>
+    </w:p>
+    <w:p>
+      <w:pPr>
+        <w:rPr>
+          <w:lang w:val="nl-NL"/>
+        </w:rPr>
+      </w:pPr>
+    </w:p>
+    <w:p>
+      <w:pPr>
+        <w:rPr>
+          <w:lang w:val="nl-NL"/>
+        </w:rPr>
+      </w:pPr>
+    </w:p>
+    <w:p>
+      <w:pPr>
+        <w:rPr>
+          <w:lang w:val="nl-NL"/>
+        </w:rPr>
+      </w:pPr>
+    </w:p>
+    <w:p>
+      <w:pPr>
+        <w:rPr>
+          <w:lang w:val="nl-NL"/>
+        </w:rPr>
+      </w:pPr>
+    </w:p>
+    <w:p>
+      <w:pPr>
+        <w:rPr>
+          <w:lang w:val="nl-NL"/>
+        </w:rPr>
+      </w:pPr>
+    </w:p>
+    <w:p>
+      <w:pPr>
+        <w:rPr>
+          <w:lang w:val="nl-NL"/>
+        </w:rPr>
+      </w:pPr>
+    </w:p>
+    <w:p>
+      <w:pPr>
+        <w:rPr>
+          <w:lang w:val="nl-NL"/>
+        </w:rPr>
+      </w:pPr>
+      <w:r>
+        <w:rPr>
+          <w:lang w:val="nl-NL"/>
+        </w:rPr>
+        <w:lastRenderedPageBreak/>
+        <w:t>De “</w:t>
+      </w:r>
+      <w:proofErr w:type="spellStart"/>
+      <w:r>
+        <w:rPr>
+          <w:lang w:val="nl-NL"/>
+        </w:rPr>
+        <w:t>Creat</w:t>
+      </w:r>
+      <w:r>
+        <w:rPr>
+          <w:lang w:val="nl-NL"/>
+        </w:rPr>
+        <w:t>e</w:t>
+      </w:r>
+      <w:proofErr w:type="spellEnd"/>
+      <w:r>
+        <w:rPr>
+          <w:lang w:val="nl-NL"/>
+        </w:rPr>
+        <w:t xml:space="preserve"> Android </w:t>
+      </w:r>
+      <w:proofErr w:type="spellStart"/>
+      <w:r>
+        <w:rPr>
+          <w:lang w:val="nl-NL"/>
+        </w:rPr>
+        <w:t>Key</w:t>
+      </w:r>
+      <w:proofErr w:type="spellEnd"/>
+      <w:r>
+        <w:rPr>
+          <w:lang w:val="nl-NL"/>
+        </w:rPr>
+        <w:t xml:space="preserve"> Store” wordt nu weergeven; gebruik deze </w:t>
+      </w:r>
+      <w:proofErr w:type="spellStart"/>
+      <w:r>
+        <w:rPr>
+          <w:lang w:val="nl-NL"/>
+        </w:rPr>
+        <w:t>dialog</w:t>
+      </w:r>
+      <w:proofErr w:type="spellEnd"/>
+      <w:r>
+        <w:rPr>
+          <w:lang w:val="nl-NL"/>
+        </w:rPr>
+        <w:t xml:space="preserve"> voor het maken van een nieuwe </w:t>
+      </w:r>
+      <w:proofErr w:type="spellStart"/>
+      <w:r>
+        <w:rPr>
+          <w:lang w:val="nl-NL"/>
+        </w:rPr>
+        <w:t>signing</w:t>
+      </w:r>
+      <w:proofErr w:type="spellEnd"/>
+      <w:r>
+        <w:rPr>
+          <w:lang w:val="nl-NL"/>
+        </w:rPr>
+        <w:t xml:space="preserve"> certificaat die gebruikt kan worden voor je Android applicaties. </w:t>
+      </w:r>
+      <w:r>
+        <w:rPr>
+          <w:lang w:val="nl-NL"/>
+        </w:rPr>
+        <w:t>Voor de benodigde</w:t>
+      </w:r>
+    </w:p>
+    <w:p>
+      <w:pPr>
+        <w:rPr>
+          <w:lang w:val="nl-NL"/>
+        </w:rPr>
+      </w:pPr>
+      <w:r>
+        <w:rPr>
+          <w:lang w:val="nl-NL"/>
+        </w:rPr>
+        <w:t>informatie in ( te zien in rood in de onderstaand afbeelding:</w:t>
+      </w:r>
+      <w:r>
+        <w:rPr>
+          <w:noProof/>
+          <w:lang w:val="nl-NL"/>
+        </w:rPr>
+        <w:drawing>
+          <wp:inline distT="0" distB="0" distL="0" distR="0">
+            <wp:extent cx="5756910" cy="3983355"/>
+            <wp:effectExtent l="0" t="0" r="0" b="0"/>
+            <wp:docPr id="3" name="Afbeelding 3" descr="C:\Users\Mohamed Hsaine\Pictures\CancerDeleteAfterUfinishe\03-create-android-key-store-vs-sml.png"/>
+            <wp:cNvGraphicFramePr>
+              <a:graphicFrameLocks xmlns:a="http://schemas.openxmlformats.org/drawingml/2006/main" noChangeAspect="1"/>
+            </wp:cNvGraphicFramePr>
+            <a:graphic xmlns:a="http://schemas.openxmlformats.org/drawingml/2006/main">
+              <a:graphicData uri="http://schemas.openxmlformats.org/drawingml/2006/picture">
+                <pic:pic xmlns:pic="http://schemas.openxmlformats.org/drawingml/2006/picture">
+                  <pic:nvPicPr>
+                    <pic:cNvPr id="0" name="Picture 1" descr="C:\Users\Mohamed Hsaine\Pictures\CancerDeleteAfterUfinishe\03-create-android-key-store-vs-sml.png"/>
+                    <pic:cNvPicPr>
+                      <a:picLocks noChangeAspect="1" noChangeArrowheads="1"/>
+                    </pic:cNvPicPr>
+                  </pic:nvPicPr>
+                  <pic:blipFill>
+                    <a:blip r:embed="rId6">
+                      <a:extLst>
+                        <a:ext uri="{28A0092B-C50C-407E-A947-70E740481C1C}">
+                          <a14:useLocalDpi xmlns:a14="http://schemas.microsoft.com/office/drawing/2010/main" val="0"/>
+                        </a:ext>
+                      </a:extLst>
+                    </a:blip>
+                    <a:srcRect/>
+                    <a:stretch>
+                      <a:fillRect/>
+                    </a:stretch>
+                  </pic:blipFill>
+                  <pic:spPr bwMode="auto">
+                    <a:xfrm>
+                      <a:off x="0" y="0"/>
+                      <a:ext cx="5756910" cy="3983355"/>
+                    </a:xfrm>
+                    <a:prstGeom prst="rect">
+                      <a:avLst/>
+                    </a:prstGeom>
+                    <a:noFill/>
+                    <a:ln>
+                      <a:noFill/>
+                    </a:ln>
+                  </pic:spPr>
+                </pic:pic>
+              </a:graphicData>
+            </a:graphic>
+          </wp:inline>
+        </w:drawing>
+      </w:r>
+      <w:r>
+        <w:rPr>
+          <w:lang w:val="nl-NL"/>
+        </w:rPr>
+        <w:t>Het volgende illustreert het soort informatie dat gegeven moet worden. Click “</w:t>
+      </w:r>
+      <w:proofErr w:type="spellStart"/>
+      <w:r>
+        <w:rPr>
+          <w:lang w:val="nl-NL"/>
+        </w:rPr>
+        <w:t>Create</w:t>
+      </w:r>
+      <w:proofErr w:type="spellEnd"/>
+      <w:r>
+        <w:rPr>
+          <w:lang w:val="nl-NL"/>
+        </w:rPr>
+        <w:t>” om de nieuwe certificaat aan  te maken</w:t>
+      </w:r>
+    </w:p>
+    <w:p>
+      <w:pPr>
+        <w:rPr>
+          <w:lang w:val="nl-NL"/>
+        </w:rPr>
+      </w:pPr>
+      <w:r>
+        <w:rPr>
+          <w:noProof/>
+          <w:lang w:val="nl-NL"/>
+        </w:rPr>
+        <w:drawing>
+          <wp:inline distT="0" distB="0" distL="0" distR="0">
+            <wp:extent cx="2557879" cy="3180522"/>
+            <wp:effectExtent l="0" t="0" r="0" b="1270"/>
+            <wp:docPr id="4" name="Afbeelding 4" descr="C:\Users\Mohamed Hsaine\Pictures\CancerDeleteAfterUfinishe\04-key-store-example-vs-sml.png"/>
+            <wp:cNvGraphicFramePr>
+              <a:graphicFrameLocks xmlns:a="http://schemas.openxmlformats.org/drawingml/2006/main" noChangeAspect="1"/>
+            </wp:cNvGraphicFramePr>
+            <a:graphic xmlns:a="http://schemas.openxmlformats.org/drawingml/2006/main">
+              <a:graphicData uri="http://schemas.openxmlformats.org/drawingml/2006/picture">
+                <pic:pic xmlns:pic="http://schemas.openxmlformats.org/drawingml/2006/picture">
+                  <pic:nvPicPr>
+                    <pic:cNvPr id="0" name="Picture 2" descr="C:\Users\Mohamed Hsaine\Pictures\CancerDeleteAfterUfinishe\04-key-store-example-vs-sml.png"/>
+                    <pic:cNvPicPr>
+                      <a:picLocks noChangeAspect="1" noChangeArrowheads="1"/>
+                    </pic:cNvPicPr>
+                  </pic:nvPicPr>
+                  <pic:blipFill>
+                    <a:blip r:embed="rId7">
+                      <a:extLst>
+                        <a:ext uri="{28A0092B-C50C-407E-A947-70E740481C1C}">
+                          <a14:useLocalDpi xmlns:a14="http://schemas.microsoft.com/office/drawing/2010/main" val="0"/>
+                        </a:ext>
+                      </a:extLst>
+                    </a:blip>
+                    <a:srcRect/>
+                    <a:stretch>
+                      <a:fillRect/>
+                    </a:stretch>
+                  </pic:blipFill>
+                  <pic:spPr bwMode="auto">
+                    <a:xfrm>
+                      <a:off x="0" y="0"/>
+                      <a:ext cx="2611669" cy="3247405"/>
+                    </a:xfrm>
+                    <a:prstGeom prst="rect">
+                      <a:avLst/>
+                    </a:prstGeom>
+                    <a:noFill/>
+                    <a:ln>
+                      <a:noFill/>
+                    </a:ln>
+                  </pic:spPr>
+                </pic:pic>
+              </a:graphicData>
+            </a:graphic>
+          </wp:inline>
+        </w:drawing>
+      </w:r>
+    </w:p>
+    <w:p>
+      <w:pPr>
+        <w:rPr>
+          <w:lang w:val="nl-NL"/>
+        </w:rPr>
+      </w:pPr>
+      <w:r>
+        <w:rPr>
+          <w:lang w:val="nl-NL"/>
+        </w:rPr>
+        <w:t xml:space="preserve">De </w:t>
+      </w:r>
+      <w:proofErr w:type="spellStart"/>
+      <w:r>
+        <w:rPr>
+          <w:lang w:val="nl-NL"/>
+        </w:rPr>
+        <w:t>keystore</w:t>
+      </w:r>
+      <w:proofErr w:type="spellEnd"/>
+      <w:r>
+        <w:rPr>
+          <w:lang w:val="nl-NL"/>
+        </w:rPr>
+        <w:t xml:space="preserve"> wordt opgeslagen in de volgende locatie: </w:t>
+      </w:r>
+    </w:p>
+    <w:p>
+      <w:pPr>
+        <w:rPr>
+          <w:lang w:val="en-GB"/>
+        </w:rPr>
+      </w:pPr>
+      <w:r>
+        <w:rPr>
+          <w:rStyle w:val="Zwaar"/>
+          <w:rFonts w:ascii="Segoe UI" w:hAnsi="Segoe UI" w:cs="Segoe UI"/>
+          <w:color w:val="4E5758"/>
+          <w:bdr w:val="none" w:sz="0" w:space="0" w:color="auto" w:frame="1"/>
+          <w:shd w:val="clear" w:color="auto" w:fill="FFFFFF"/>
+        </w:rPr>
+        <w:t>C:\Users\</w:t>
+      </w:r>
+      <w:r>
+        <w:rPr>
+          <w:rStyle w:val="Nadruk"/>
+          <w:rFonts w:ascii="inherit" w:hAnsi="inherit" w:cs="Segoe UI"/>
+          <w:b/>
+          <w:bCs/>
+          <w:color w:val="4E5758"/>
+          <w:bdr w:val="none" w:sz="0" w:space="0" w:color="auto" w:frame="1"/>
+          <w:shd w:val="clear" w:color="auto" w:fill="FFFFFF"/>
+        </w:rPr>
+        <w:t>USERNAME</w:t>
+      </w:r>
+      <w:r>
+        <w:rPr>
+          <w:rStyle w:val="Zwaar"/>
+          <w:rFonts w:ascii="Segoe UI" w:hAnsi="Segoe UI" w:cs="Segoe UI"/>
+          <w:color w:val="4E5758"/>
+          <w:bdr w:val="none" w:sz="0" w:space="0" w:color="auto" w:frame="1"/>
+          <w:shd w:val="clear" w:color="auto" w:fill="FFFFFF"/>
+        </w:rPr>
+        <w:t>\AppData\Local\Xamarin\Mono for Android\alias\</w:t>
+      </w:r>
+      <w:proofErr w:type="spellStart"/>
+      <w:r>
+        <w:rPr>
+          <w:rStyle w:val="Zwaar"/>
+          <w:rFonts w:ascii="Segoe UI" w:hAnsi="Segoe UI" w:cs="Segoe UI"/>
+          <w:color w:val="4E5758"/>
+          <w:bdr w:val="none" w:sz="0" w:space="0" w:color="auto" w:frame="1"/>
+          <w:shd w:val="clear" w:color="auto" w:fill="FFFFFF"/>
+        </w:rPr>
+        <w:t>alias.keystore</w:t>
+      </w:r>
+      <w:proofErr w:type="spellEnd"/>
+    </w:p>
+    <w:p>
+      <w:pPr>
+        <w:rPr>
+          <w:lang w:val="nl-NL"/>
+        </w:rPr>
+      </w:pPr>
+      <w:r>
+        <w:rPr>
+          <w:lang w:val="nl-NL"/>
+        </w:rPr>
+        <w:lastRenderedPageBreak/>
+        <w:t>Nadat de knop “</w:t>
+      </w:r>
+      <w:proofErr w:type="spellStart"/>
+      <w:r>
+        <w:rPr>
+          <w:lang w:val="nl-NL"/>
+        </w:rPr>
+        <w:t>Create</w:t>
+      </w:r>
+      <w:proofErr w:type="spellEnd"/>
+      <w:r>
+        <w:rPr>
+          <w:lang w:val="nl-NL"/>
+        </w:rPr>
+        <w:t xml:space="preserve"> ” is aangeklikt wordt er een nieuwe </w:t>
+      </w:r>
+      <w:proofErr w:type="spellStart"/>
+      <w:r>
+        <w:rPr>
+          <w:lang w:val="nl-NL"/>
+        </w:rPr>
+        <w:t>key</w:t>
+      </w:r>
+      <w:proofErr w:type="spellEnd"/>
+      <w:r>
+        <w:rPr>
+          <w:lang w:val="nl-NL"/>
+        </w:rPr>
+        <w:t xml:space="preserve"> store opgeslagen en te zien onder </w:t>
+      </w:r>
+      <w:r>
+        <w:rPr>
+          <w:lang w:val="nl-NL"/>
+        </w:rPr>
+        <w:t>“</w:t>
+      </w:r>
+      <w:proofErr w:type="spellStart"/>
+      <w:r>
+        <w:rPr>
+          <w:lang w:val="nl-NL"/>
+        </w:rPr>
+        <w:t>Signing</w:t>
+      </w:r>
+      <w:proofErr w:type="spellEnd"/>
+      <w:r>
+        <w:rPr>
+          <w:lang w:val="nl-NL"/>
+        </w:rPr>
+        <w:t xml:space="preserve"> Identity” zoals te zien is in de volgende screenshot. Om de ad-hoc te </w:t>
+      </w:r>
+      <w:proofErr w:type="spellStart"/>
+      <w:r>
+        <w:rPr>
+          <w:lang w:val="nl-NL"/>
+        </w:rPr>
+        <w:t>publishen</w:t>
+      </w:r>
+      <w:proofErr w:type="spellEnd"/>
+      <w:r>
+        <w:rPr>
+          <w:lang w:val="nl-NL"/>
+        </w:rPr>
+        <w:t xml:space="preserve">, selecteer je de nieuwe </w:t>
+      </w:r>
+      <w:proofErr w:type="spellStart"/>
+      <w:r>
+        <w:rPr>
+          <w:lang w:val="nl-NL"/>
+        </w:rPr>
+        <w:t>signing</w:t>
+      </w:r>
+      <w:proofErr w:type="spellEnd"/>
+      <w:r>
+        <w:rPr>
+          <w:lang w:val="nl-NL"/>
+        </w:rPr>
+        <w:t xml:space="preserve"> </w:t>
+      </w:r>
+      <w:proofErr w:type="spellStart"/>
+      <w:r>
+        <w:rPr>
+          <w:lang w:val="nl-NL"/>
+        </w:rPr>
+        <w:t>identity</w:t>
+      </w:r>
+      <w:proofErr w:type="spellEnd"/>
+      <w:r>
+        <w:rPr>
+          <w:lang w:val="nl-NL"/>
+        </w:rPr>
+        <w:t xml:space="preserve"> om te gebruiken voor het </w:t>
+      </w:r>
+      <w:proofErr w:type="spellStart"/>
+      <w:r>
+        <w:rPr>
+          <w:lang w:val="nl-NL"/>
+        </w:rPr>
+        <w:t>signen</w:t>
+      </w:r>
+      <w:proofErr w:type="spellEnd"/>
+      <w:r>
+        <w:rPr>
+          <w:lang w:val="nl-NL"/>
+        </w:rPr>
+        <w:t xml:space="preserve"> en click je “Save As”</w:t>
+      </w:r>
+      <w:r>
+        <w:rPr>
+          <w:lang w:val="nl-NL"/>
+        </w:rPr>
+        <w:t xml:space="preserve"> om die te </w:t>
+      </w:r>
+      <w:proofErr w:type="spellStart"/>
+      <w:r>
+        <w:rPr>
+          <w:lang w:val="nl-NL"/>
+        </w:rPr>
+        <w:t>publisheren</w:t>
+      </w:r>
+      <w:proofErr w:type="spellEnd"/>
+      <w:r>
+        <w:rPr>
+          <w:lang w:val="nl-NL"/>
+        </w:rPr>
+        <w:t xml:space="preserve">. </w:t>
+      </w:r>
+      <w:r>
+        <w:rPr>
+          <w:noProof/>
+          <w:lang w:val="nl-NL"/>
+        </w:rPr>
+        <w:drawing>
+          <wp:inline distT="0" distB="0" distL="0" distR="0">
+            <wp:extent cx="5756910" cy="3291840"/>
+            <wp:effectExtent l="0" t="0" r="0" b="3810"/>
+            <wp:docPr id="5" name="Afbeelding 5" descr="C:\Users\Mohamed Hsaine\Pictures\CancerDeleteAfterUfinishe\05-save-as-vs-sml.png"/>
+            <wp:cNvGraphicFramePr>
+              <a:graphicFrameLocks xmlns:a="http://schemas.openxmlformats.org/drawingml/2006/main" noChangeAspect="1"/>
+            </wp:cNvGraphicFramePr>
+            <a:graphic xmlns:a="http://schemas.openxmlformats.org/drawingml/2006/main">
+              <a:graphicData uri="http://schemas.openxmlformats.org/drawingml/2006/picture">
+                <pic:pic xmlns:pic="http://schemas.openxmlformats.org/drawingml/2006/picture">
+                  <pic:nvPicPr>
+                    <pic:cNvPr id="0" name="Picture 3" descr="C:\Users\Mohamed Hsaine\Pictures\CancerDeleteAfterUfinishe\05-save-as-vs-sml.png"/>
+                    <pic:cNvPicPr>
+                      <a:picLocks noChangeAspect="1" noChangeArrowheads="1"/>
+                    </pic:cNvPicPr>
+                  </pic:nvPicPr>
+                  <pic:blipFill>
+                    <a:blip r:embed="rId8">
+                      <a:extLst>
+                        <a:ext uri="{28A0092B-C50C-407E-A947-70E740481C1C}">
+                          <a14:useLocalDpi xmlns:a14="http://schemas.microsoft.com/office/drawing/2010/main" val="0"/>
+                        </a:ext>
+                      </a:extLst>
+                    </a:blip>
+                    <a:srcRect/>
+                    <a:stretch>
+                      <a:fillRect/>
+                    </a:stretch>
+                  </pic:blipFill>
+                  <pic:spPr bwMode="auto">
+                    <a:xfrm>
+                      <a:off x="0" y="0"/>
+                      <a:ext cx="5756910" cy="3291840"/>
+                    </a:xfrm>
+                    <a:prstGeom prst="rect">
+                      <a:avLst/>
+                    </a:prstGeom>
+                    <a:noFill/>
+                    <a:ln>
+                      <a:noFill/>
+                    </a:ln>
+                  </pic:spPr>
+                </pic:pic>
+              </a:graphicData>
+            </a:graphic>
+          </wp:inline>
+        </w:drawing>
+      </w:r>
+    </w:p>
+    <w:p>
+      <w:pPr>
+        <w:rPr>
+          <w:lang w:val="nl-NL"/>
+        </w:rPr>
+      </w:pPr>
+      <w:r>
+        <w:rPr>
+          <w:lang w:val="nl-NL"/>
+        </w:rPr>
+        <w:t>Als volgende toont de  “</w:t>
+      </w:r>
+      <w:proofErr w:type="spellStart"/>
+      <w:r>
+        <w:rPr>
+          <w:lang w:val="nl-NL"/>
+        </w:rPr>
+        <w:t>Archive</w:t>
+      </w:r>
+      <w:proofErr w:type="spellEnd"/>
+      <w:r>
+        <w:rPr>
+          <w:lang w:val="nl-NL"/>
+        </w:rPr>
+        <w:t xml:space="preserve"> Manager” de </w:t>
+      </w:r>
+      <w:proofErr w:type="spellStart"/>
+      <w:r>
+        <w:rPr>
+          <w:lang w:val="nl-NL"/>
+        </w:rPr>
+        <w:t>publishing</w:t>
+      </w:r>
+      <w:proofErr w:type="spellEnd"/>
+      <w:r>
+        <w:rPr>
+          <w:lang w:val="nl-NL"/>
+        </w:rPr>
+        <w:t xml:space="preserve"> progressie. Wanneer het </w:t>
+      </w:r>
+      <w:proofErr w:type="spellStart"/>
+      <w:r>
+        <w:rPr>
+          <w:lang w:val="nl-NL"/>
+        </w:rPr>
+        <w:t>publishing</w:t>
+      </w:r>
+      <w:proofErr w:type="spellEnd"/>
+      <w:r>
+        <w:rPr>
+          <w:lang w:val="nl-NL"/>
+        </w:rPr>
+        <w:t xml:space="preserve"> </w:t>
+      </w:r>
+      <w:proofErr w:type="spellStart"/>
+      <w:r>
+        <w:rPr>
+          <w:lang w:val="nl-NL"/>
+        </w:rPr>
+        <w:t>process</w:t>
+      </w:r>
+      <w:proofErr w:type="spellEnd"/>
+      <w:r>
+        <w:rPr>
+          <w:lang w:val="nl-NL"/>
+        </w:rPr>
+        <w:t xml:space="preserve"> voldaan is, opent de ”Save As” dialoog en vraagt voor een locatie om de gegenereerde .APK bestand </w:t>
+      </w:r>
+      <w:proofErr w:type="spellStart"/>
+      <w:r>
+        <w:rPr>
+          <w:lang w:val="nl-NL"/>
+        </w:rPr>
+        <w:t>opteslaan</w:t>
+      </w:r>
+      <w:proofErr w:type="spellEnd"/>
+      <w:r>
+        <w:rPr>
+          <w:lang w:val="nl-NL"/>
+        </w:rPr>
+        <w:t>.</w:t>
+      </w:r>
+      <w:r>
+        <w:rPr>
+          <w:noProof/>
+          <w:lang w:val="nl-NL"/>
+        </w:rPr>
+        <w:drawing>
+          <wp:inline distT="0" distB="0" distL="0" distR="0">
+            <wp:extent cx="5756910" cy="2345690"/>
+            <wp:effectExtent l="0" t="0" r="0" b="0"/>
+            <wp:docPr id="6" name="Afbeelding 6" descr="C:\Users\Mohamed Hsaine\Pictures\CancerDeleteAfterUfinishe\06-save-as-dialog-vs.png"/>
+            <wp:cNvGraphicFramePr>
+              <a:graphicFrameLocks xmlns:a="http://schemas.openxmlformats.org/drawingml/2006/main" noChangeAspect="1"/>
+            </wp:cNvGraphicFramePr>
+            <a:graphic xmlns:a="http://schemas.openxmlformats.org/drawingml/2006/main">
+              <a:graphicData uri="http://schemas.openxmlformats.org/drawingml/2006/picture">
+                <pic:pic xmlns:pic="http://schemas.openxmlformats.org/drawingml/2006/picture">
+                  <pic:nvPicPr>
+                    <pic:cNvPr id="0" name="Picture 4" descr="C:\Users\Mohamed Hsaine\Pictures\CancerDeleteAfterUfinishe\06-save-as-dialog-vs.png"/>
+                    <pic:cNvPicPr>
+                      <a:picLocks noChangeAspect="1" noChangeArrowheads="1"/>
+                    </pic:cNvPicPr>
+                  </pic:nvPicPr>
+                  <pic:blipFill>
+                    <a:blip r:embed="rId9">
+                      <a:extLst>
+                        <a:ext uri="{28A0092B-C50C-407E-A947-70E740481C1C}">
+                          <a14:useLocalDpi xmlns:a14="http://schemas.microsoft.com/office/drawing/2010/main" val="0"/>
+                        </a:ext>
+                      </a:extLst>
+                    </a:blip>
+                    <a:srcRect/>
+                    <a:stretch>
+                      <a:fillRect/>
+                    </a:stretch>
+                  </pic:blipFill>
+                  <pic:spPr bwMode="auto">
+                    <a:xfrm>
+                      <a:off x="0" y="0"/>
+                      <a:ext cx="5756910" cy="2345690"/>
+                    </a:xfrm>
+                    <a:prstGeom prst="rect">
+                      <a:avLst/>
+                    </a:prstGeom>
+                    <a:noFill/>
+                    <a:ln>
+                      <a:noFill/>
+                    </a:ln>
+                  </pic:spPr>
+                </pic:pic>
+              </a:graphicData>
+            </a:graphic>
+          </wp:inline>
+        </w:drawing>
+      </w:r>
+    </w:p>
+    <w:p>
+      <w:pPr>
+        <w:rPr>
+          <w:lang w:val="nl-NL"/>
+        </w:rPr>
+      </w:pPr>
+      <w:r>
+        <w:rPr>
+          <w:lang w:val="nl-NL"/>
+        </w:rPr>
+        <w:lastRenderedPageBreak/>
+        <w:t xml:space="preserve">Navigeer naar de gewilde locatie en klik op opslaan. Als de </w:t>
+      </w:r>
+      <w:proofErr w:type="spellStart"/>
+      <w:r>
+        <w:rPr>
+          <w:lang w:val="nl-NL"/>
+        </w:rPr>
+        <w:t>key</w:t>
+      </w:r>
+      <w:proofErr w:type="spellEnd"/>
+      <w:r>
+        <w:rPr>
+          <w:lang w:val="nl-NL"/>
+        </w:rPr>
+        <w:t xml:space="preserve"> password onbekend is zal de “</w:t>
+      </w:r>
+      <w:proofErr w:type="spellStart"/>
+      <w:r>
+        <w:rPr>
+          <w:lang w:val="nl-NL"/>
+        </w:rPr>
+        <w:t>Signing</w:t>
+      </w:r>
+      <w:proofErr w:type="spellEnd"/>
+      <w:r>
+        <w:rPr>
+          <w:lang w:val="nl-NL"/>
+        </w:rPr>
+        <w:t xml:space="preserve"> password” dialoog voor komen, deze laat je een wachtwoord voor het certificaat selecteren</w:t>
+      </w:r>
+      <w:r>
+        <w:rPr>
+          <w:noProof/>
+          <w:lang w:val="nl-NL"/>
+        </w:rPr>
+        <w:drawing>
+          <wp:inline distT="0" distB="0" distL="0" distR="0">
+            <wp:extent cx="4443300" cy="3093058"/>
+            <wp:effectExtent l="0" t="0" r="0" b="0"/>
+            <wp:docPr id="7" name="Afbeelding 7" descr="C:\Users\Mohamed Hsaine\Pictures\CancerDeleteAfterUfinishe\07-signing-password-vs-sml.png"/>
+            <wp:cNvGraphicFramePr>
+              <a:graphicFrameLocks xmlns:a="http://schemas.openxmlformats.org/drawingml/2006/main" noChangeAspect="1"/>
+            </wp:cNvGraphicFramePr>
+            <a:graphic xmlns:a="http://schemas.openxmlformats.org/drawingml/2006/main">
+              <a:graphicData uri="http://schemas.openxmlformats.org/drawingml/2006/picture">
+                <pic:pic xmlns:pic="http://schemas.openxmlformats.org/drawingml/2006/picture">
+                  <pic:nvPicPr>
+                    <pic:cNvPr id="0" name="Picture 5" descr="C:\Users\Mohamed Hsaine\Pictures\CancerDeleteAfterUfinishe\07-signing-password-vs-sml.png"/>
+                    <pic:cNvPicPr>
+                      <a:picLocks noChangeAspect="1" noChangeArrowheads="1"/>
+                    </pic:cNvPicPr>
+                  </pic:nvPicPr>
+                  <pic:blipFill>
+                    <a:blip r:embed="rId10">
+                      <a:extLst>
+                        <a:ext uri="{28A0092B-C50C-407E-A947-70E740481C1C}">
+                          <a14:useLocalDpi xmlns:a14="http://schemas.microsoft.com/office/drawing/2010/main" val="0"/>
+                        </a:ext>
+                      </a:extLst>
+                    </a:blip>
+                    <a:srcRect/>
+                    <a:stretch>
+                      <a:fillRect/>
+                    </a:stretch>
+                  </pic:blipFill>
+                  <pic:spPr bwMode="auto">
+                    <a:xfrm>
+                      <a:off x="0" y="0"/>
+                      <a:ext cx="4449403" cy="3097307"/>
+                    </a:xfrm>
+                    <a:prstGeom prst="rect">
+                      <a:avLst/>
+                    </a:prstGeom>
+                    <a:noFill/>
+                    <a:ln>
+                      <a:noFill/>
+                    </a:ln>
+                  </pic:spPr>
+                </pic:pic>
+              </a:graphicData>
+            </a:graphic>
+          </wp:inline>
+        </w:drawing>
+      </w:r>
+    </w:p>
+    <w:p>
+      <w:pPr>
+        <w:rPr>
+          <w:lang w:val="nl-NL"/>
+        </w:rPr>
+      </w:pPr>
+      <w:r>
+        <w:rPr>
+          <w:lang w:val="nl-NL"/>
+        </w:rPr>
+        <w:t>Klik vervolgens op “Open Folder”</w:t>
+      </w:r>
+    </w:p>
+    <w:p>
+      <w:pPr>
+        <w:rPr>
+          <w:lang w:val="nl-NL"/>
+        </w:rPr>
+      </w:pPr>
+      <w:r>
+        <w:rPr>
+          <w:noProof/>
+          <w:lang w:val="nl-NL"/>
+        </w:rPr>
+        <w:drawing>
+          <wp:inline distT="0" distB="0" distL="0" distR="0">
+            <wp:extent cx="5756910" cy="2337435"/>
+            <wp:effectExtent l="0" t="0" r="0" b="5715"/>
+            <wp:docPr id="8" name="Afbeelding 8" descr="C:\Users\Mohamed Hsaine\Pictures\CancerDeleteAfterUfinishe\08-open-folder-vs-sml.png"/>
+            <wp:cNvGraphicFramePr>
+              <a:graphicFrameLocks xmlns:a="http://schemas.openxmlformats.org/drawingml/2006/main" noChangeAspect="1"/>
+            </wp:cNvGraphicFramePr>
+            <a:graphic xmlns:a="http://schemas.openxmlformats.org/drawingml/2006/main">
+              <a:graphicData uri="http://schemas.openxmlformats.org/drawingml/2006/picture">
+                <pic:pic xmlns:pic="http://schemas.openxmlformats.org/drawingml/2006/picture">
+                  <pic:nvPicPr>
+                    <pic:cNvPr id="0" name="Picture 6" descr="C:\Users\Mohamed Hsaine\Pictures\CancerDeleteAfterUfinishe\08-open-folder-vs-sml.png"/>
+                    <pic:cNvPicPr>
+                      <a:picLocks noChangeAspect="1" noChangeArrowheads="1"/>
+                    </pic:cNvPicPr>
+                  </pic:nvPicPr>
+                  <pic:blipFill>
+                    <a:blip r:embed="rId11">
+                      <a:extLst>
+                        <a:ext uri="{28A0092B-C50C-407E-A947-70E740481C1C}">
+                          <a14:useLocalDpi xmlns:a14="http://schemas.microsoft.com/office/drawing/2010/main" val="0"/>
+                        </a:ext>
+                      </a:extLst>
+                    </a:blip>
+                    <a:srcRect/>
+                    <a:stretch>
+                      <a:fillRect/>
+                    </a:stretch>
+                  </pic:blipFill>
+                  <pic:spPr bwMode="auto">
+                    <a:xfrm>
+                      <a:off x="0" y="0"/>
+                      <a:ext cx="5756910" cy="2337435"/>
+                    </a:xfrm>
+                    <a:prstGeom prst="rect">
+                      <a:avLst/>
+                    </a:prstGeom>
+                    <a:noFill/>
+                    <a:ln>
+                      <a:noFill/>
+                    </a:ln>
+                  </pic:spPr>
+                </pic:pic>
+              </a:graphicData>
+            </a:graphic>
+          </wp:inline>
+        </w:drawing>
+      </w:r>
+    </w:p>
+    <w:p>
+      <w:pPr>
+        <w:rPr>
+          <w:lang w:val="nl-NL"/>
+        </w:rPr>
+      </w:pPr>
+      <w:r>
+        <w:rPr>
+          <w:lang w:val="nl-NL"/>
+        </w:rPr>
+        <w:t>Dit zorgt ervoor dat de map opent met het APK bestand erin.</w:t>
+      </w:r>
+      <w:r>
+        <w:rPr>
+          <w:lang w:val="nl-NL"/>
+        </w:rPr>
+        <w:t xml:space="preserve"> Het bestand is nu gesigneerd en gereed voor </w:t>
+      </w:r>
+      <w:proofErr w:type="spellStart"/>
+      <w:r>
+        <w:rPr>
+          <w:lang w:val="nl-NL"/>
+        </w:rPr>
+        <w:t>distrubutie</w:t>
+      </w:r>
+      <w:proofErr w:type="spellEnd"/>
+      <w:r>
+        <w:rPr>
+          <w:lang w:val="nl-NL"/>
+        </w:rPr>
+        <w:t xml:space="preserve">. </w:t>
+      </w:r>
+      <w:bookmarkStart w:id="0" w:name="_GoBack"/>
+      <w:bookmarkEnd w:id="0"/>
+    </w:p>
+    <w:p>
+      <w:pPr>
+        <w:rPr>
+          <w:lang w:val="nl-NL"/>
+        </w:rPr>
+      </w:pPr>
+    </w:p>
+    <w:p>
+      <w:pPr>
+        <w:rPr>
+          <w:lang w:val="nl-NL"/>
+        </w:rPr>
+      </w:pPr>
+    </w:p>
     <w:sectPr>
       <w:pgSz w:w="11906" w:h="16838"/>
       <w:pgMar w:top="1417" w:right="1417" w:bottom="1417" w:left="1417" w:header="708" w:footer="708" w:gutter="0"/>
@@ -470,7 +1415,7 @@
       </w:pPr>
     </w:pPrDefault>
   </w:docDefaults>
-  <w:latentStyles w:defLockedState="0" w:defUIPriority="99" w:defSemiHidden="0" w:defUnhideWhenUsed="0" w:defQFormat="0" w:count="374">
+  <w:latentStyles w:defLockedState="0" w:defUIPriority="99" w:defSemiHidden="0" w:defUnhideWhenUsed="0" w:defQFormat="0" w:count="375">
     <w:lsdException w:name="Normal" w:uiPriority="0" w:qFormat="1"/>
     <w:lsdException w:name="heading 1" w:uiPriority="9" w:qFormat="1"/>
     <w:lsdException w:name="heading 2" w:semiHidden="1" w:uiPriority="9" w:unhideWhenUsed="1" w:qFormat="1"/>
@@ -621,7 +1566,7 @@
     <w:lsdException w:name="Table Subtle 1" w:semiHidden="1" w:unhideWhenUsed="1"/>
     <w:lsdException w:name="Table Subtle 2" w:semiHidden="1" w:unhideWhenUsed="1"/>
     <w:lsdException w:name="Table Web 1" w:semiHidden="1" w:unhideWhenUsed="1"/>
-    <w:lsdException w:name="Table Web 3" w:semiHidden="1" w:unhideWhenUsed="1"/>
+    <w:lsdException w:name="Table Web 2" w:semiHidden="1" w:unhideWhenUsed="1"/>
     <w:lsdException w:name="Balloon Text" w:semiHidden="1" w:unhideWhenUsed="1"/>
     <w:lsdException w:name="Table Grid" w:uiPriority="39"/>
     <w:lsdException w:name="Placeholder Text" w:semiHidden="1"/>
@@ -842,6 +1787,7 @@
     <w:lsdException w:name="Mention" w:semiHidden="1" w:unhideWhenUsed="1"/>
     <w:lsdException w:name="Smart Hyperlink" w:semiHidden="1" w:unhideWhenUsed="1"/>
     <w:lsdException w:name="Hashtag" w:semiHidden="1" w:unhideWhenUsed="1"/>
+    <w:lsdException w:name="Unresolved Mention" w:semiHidden="1" w:unhideWhenUsed="1"/>
   </w:latentStyles>
   <w:style w:type="paragraph" w:default="1" w:styleId="Standaard">
     <w:name w:val="Normal"/>
@@ -994,6 +1940,40 @@
     <w:rPr>
       <w:color w:val="0563C1" w:themeColor="hyperlink"/>
       <w:u w:val="single"/>
+    </w:rPr>
+  </w:style>
+  <w:style w:type="character" w:styleId="Onopgelostemelding">
+    <w:name w:val="Unresolved Mention"/>
+    <w:basedOn w:val="Standaardalinea-lettertype"/>
+    <w:uiPriority w:val="99"/>
+    <w:semiHidden/>
+    <w:unhideWhenUsed/>
+    <w:rsid w:val="00A8311C"/>
+    <w:rPr>
+      <w:color w:val="808080"/>
+      <w:shd w:val="clear" w:color="auto" w:fill="E6E6E6"/>
+    </w:rPr>
+  </w:style>
+  <w:style w:type="character" w:styleId="Zwaar">
+    <w:name w:val="Strong"/>
+    <w:basedOn w:val="Standaardalinea-lettertype"/>
+    <w:uiPriority w:val="22"/>
+    <w:qFormat/>
+    <w:rsid w:val="00803CB5"/>
+    <w:rPr>
+      <w:b/>
+      <w:bCs/>
+    </w:rPr>
+  </w:style>
+  <w:style w:type="character" w:styleId="Nadruk">
+    <w:name w:val="Emphasis"/>
+    <w:basedOn w:val="Standaardalinea-lettertype"/>
+    <w:uiPriority w:val="20"/>
+    <w:qFormat/>
+    <w:rsid w:val="00803CB5"/>
+    <w:rPr>
+      <w:i/>
+      <w:iCs/>
     </w:rPr>
   </w:style>
 </w:styles>

</xml_diff>